<commit_message>
feat: finalize 2 LB
</commit_message>
<xml_diff>
--- a/Labs/testStand/2-LB/lab2-LabView.docx
+++ b/Labs/testStand/2-LB/lab2-LabView.docx
@@ -950,31 +950,35 @@
     <w:p>
       <w:pPr>
         <w:pStyle w:val="Heading2"/>
-        <w:rPr>
-          <w:highlight w:val="red"/>
-        </w:rPr>
-      </w:pPr>
-      <w:r>
-        <w:rPr>
-          <w:highlight w:val="red"/>
-        </w:rPr>
-        <w:t>Signalo analizė</w:t>
-      </w:r>
-    </w:p>
-    <w:p>
-      <w:pPr>
-        <w:rPr>
-          <w:highlight w:val="yellow"/>
-        </w:rPr>
+      </w:pPr>
+      <w:r>
+        <w:t xml:space="preserve">Signalo </w:t>
+      </w:r>
+      <w:r>
+        <w:t>generavimas</w:t>
+      </w:r>
+    </w:p>
+    <w:p>
+      <w:pPr>
+        <w:pStyle w:val="Tekstas"/>
+      </w:pPr>
+      <w:r>
+        <w:t>Naudojantis laboratorinio darbo aprašu buvo sukurta labView programa.</w:t>
+      </w:r>
+    </w:p>
+    <w:p>
+      <w:pPr>
+        <w:keepNext/>
+        <w:jc w:val="center"/>
       </w:pPr>
       <w:r>
         <w:rPr>
           <w:noProof/>
         </w:rPr>
         <w:drawing>
-          <wp:inline distT="0" distB="0" distL="0" distR="0" wp14:anchorId="5C5ABE16" wp14:editId="203B4310">
-            <wp:extent cx="4419600" cy="5105400"/>
-            <wp:effectExtent l="0" t="0" r="0" b="0"/>
+          <wp:inline distT="0" distB="0" distL="0" distR="0" wp14:anchorId="5C5ABE16" wp14:editId="7D2E09DF">
+            <wp:extent cx="3747655" cy="4329188"/>
+            <wp:effectExtent l="0" t="0" r="5715" b="0"/>
             <wp:docPr id="46428635" name="Picture 1"/>
             <wp:cNvGraphicFramePr>
               <a:graphicFrameLocks xmlns:a="http://schemas.openxmlformats.org/drawingml/2006/main" noChangeAspect="1"/>
@@ -995,7 +999,7 @@
                   <pic:spPr>
                     <a:xfrm>
                       <a:off x="0" y="0"/>
-                      <a:ext cx="4419600" cy="5105400"/>
+                      <a:ext cx="3761334" cy="4344989"/>
                     </a:xfrm>
                     <a:prstGeom prst="rect">
                       <a:avLst/>
@@ -1010,16 +1014,44 @@
     </w:p>
     <w:p>
       <w:pPr>
+        <w:pStyle w:val="Caption"/>
+        <w:spacing w:before="0"/>
         <w:rPr>
           <w:highlight w:val="yellow"/>
         </w:rPr>
       </w:pPr>
-    </w:p>
-    <w:p>
-      <w:pPr>
+      <w:r>
+        <w:fldChar w:fldCharType="begin"/>
+      </w:r>
+      <w:r>
+        <w:instrText xml:space="preserve"> SEQ pav. \* ARABIC </w:instrText>
+      </w:r>
+      <w:r>
+        <w:fldChar w:fldCharType="separate"/>
+      </w:r>
+      <w:r>
         <w:rPr>
-          <w:highlight w:val="yellow"/>
+          <w:noProof/>
         </w:rPr>
+        <w:t>1</w:t>
+      </w:r>
+      <w:r>
+        <w:fldChar w:fldCharType="end"/>
+      </w:r>
+      <w:r>
+        <w:t xml:space="preserve"> pav</w:t>
+      </w:r>
+      <w:r>
+        <w:t>.</w:t>
+      </w:r>
+      <w:r>
+        <w:t xml:space="preserve"> Blokinė programos seka</w:t>
+      </w:r>
+    </w:p>
+    <w:p>
+      <w:pPr>
+        <w:keepNext/>
+        <w:jc w:val="center"/>
       </w:pPr>
       <w:r>
         <w:rPr>
@@ -1064,24 +1096,38 @@
     </w:p>
     <w:p>
       <w:pPr>
+        <w:pStyle w:val="Caption"/>
         <w:rPr>
           <w:highlight w:val="yellow"/>
         </w:rPr>
       </w:pPr>
-    </w:p>
-    <w:p>
-      <w:pPr>
+      <w:r>
+        <w:fldChar w:fldCharType="begin"/>
+      </w:r>
+      <w:r>
+        <w:instrText xml:space="preserve"> SEQ pav. \* ARABIC </w:instrText>
+      </w:r>
+      <w:r>
+        <w:fldChar w:fldCharType="separate"/>
+      </w:r>
+      <w:r>
         <w:rPr>
-          <w:highlight w:val="yellow"/>
+          <w:noProof/>
         </w:rPr>
-      </w:pPr>
-    </w:p>
-    <w:p>
-      <w:pPr>
-        <w:rPr>
-          <w:highlight w:val="yellow"/>
-        </w:rPr>
-      </w:pPr>
+        <w:t>2</w:t>
+      </w:r>
+      <w:r>
+        <w:fldChar w:fldCharType="end"/>
+      </w:r>
+      <w:r>
+        <w:t xml:space="preserve"> pav. </w:t>
+      </w:r>
+      <w:r>
+        <w:t>Gautas signal</w:t>
+      </w:r>
+      <w:r>
+        <w:t>as ir jo spekttas</w:t>
+      </w:r>
     </w:p>
     <w:p>
       <w:bookmarkStart w:id="10" w:name="_Toc503646980"/>
@@ -1097,25 +1143,28 @@
         </w:rPr>
       </w:pPr>
       <w:r>
+        <w:lastRenderedPageBreak/>
         <w:t>Signalo ribinių reikšmių testas (Limit Test)</w:t>
       </w:r>
     </w:p>
     <w:p>
       <w:r>
-        <w:t>Sdf</w:t>
-      </w:r>
-    </w:p>
-    <w:p/>
-    <w:p/>
-    <w:p>
+        <w:t>Toliau programa buvo papildyta ribinių reikšmių testu. Šis testas tikrina ar amplitudė yra nustatytuose rėžiuose.</w:t>
+      </w:r>
+    </w:p>
+    <w:p>
+      <w:pPr>
+        <w:keepNext/>
+        <w:jc w:val="center"/>
+      </w:pPr>
       <w:r>
         <w:rPr>
           <w:noProof/>
         </w:rPr>
         <w:drawing>
-          <wp:inline distT="0" distB="0" distL="0" distR="0" wp14:anchorId="30B89871" wp14:editId="34BCFF3E">
-            <wp:extent cx="5715000" cy="6629400"/>
-            <wp:effectExtent l="0" t="0" r="0" b="0"/>
+          <wp:inline distT="0" distB="0" distL="0" distR="0" wp14:anchorId="30B89871" wp14:editId="10DBB9E9">
+            <wp:extent cx="4640078" cy="5382491"/>
+            <wp:effectExtent l="0" t="0" r="8255" b="8890"/>
             <wp:docPr id="2093485645" name="Picture 1"/>
             <wp:cNvGraphicFramePr>
               <a:graphicFrameLocks xmlns:a="http://schemas.openxmlformats.org/drawingml/2006/main" noChangeAspect="1"/>
@@ -1136,7 +1185,7 @@
                   <pic:spPr>
                     <a:xfrm>
                       <a:off x="0" y="0"/>
-                      <a:ext cx="5715000" cy="6629400"/>
+                      <a:ext cx="4645515" cy="5388798"/>
                     </a:xfrm>
                     <a:prstGeom prst="rect">
                       <a:avLst/>
@@ -1149,6 +1198,33 @@
         </w:drawing>
       </w:r>
     </w:p>
+    <w:p>
+      <w:pPr>
+        <w:pStyle w:val="Caption"/>
+        <w:spacing w:before="0"/>
+      </w:pPr>
+      <w:r>
+        <w:fldChar w:fldCharType="begin"/>
+      </w:r>
+      <w:r>
+        <w:instrText xml:space="preserve"> SEQ pav. \* ARABIC </w:instrText>
+      </w:r>
+      <w:r>
+        <w:fldChar w:fldCharType="separate"/>
+      </w:r>
+      <w:r>
+        <w:rPr>
+          <w:noProof/>
+        </w:rPr>
+        <w:t>3</w:t>
+      </w:r>
+      <w:r>
+        <w:fldChar w:fldCharType="end"/>
+      </w:r>
+      <w:r>
+        <w:t xml:space="preserve"> pav. LabView programa su rėžių tikrinimu</w:t>
+      </w:r>
+    </w:p>
     <w:p/>
     <w:p>
       <w:pPr>
@@ -1173,9 +1249,11 @@
     </w:p>
     <w:p>
       <w:pPr>
+        <w:keepNext/>
         <w:tabs>
           <w:tab w:val="left" w:pos="1410"/>
         </w:tabs>
+        <w:jc w:val="center"/>
       </w:pPr>
       <w:r>
         <w:rPr>
@@ -1218,15 +1296,44 @@
           </wp:inline>
         </w:drawing>
       </w:r>
-      <w:r>
-        <w:tab/>
-      </w:r>
-    </w:p>
-    <w:p>
-      <w:pPr>
+    </w:p>
+    <w:p>
+      <w:pPr>
+        <w:pStyle w:val="Caption"/>
+        <w:spacing w:before="0"/>
+      </w:pPr>
+      <w:r>
+        <w:fldChar w:fldCharType="begin"/>
+      </w:r>
+      <w:r>
+        <w:instrText xml:space="preserve"> SEQ pav. \* ARABIC </w:instrText>
+      </w:r>
+      <w:r>
+        <w:fldChar w:fldCharType="separate"/>
+      </w:r>
+      <w:r>
+        <w:rPr>
+          <w:noProof/>
+        </w:rPr>
+        <w:t>4</w:t>
+      </w:r>
+      <w:r>
+        <w:fldChar w:fldCharType="end"/>
+      </w:r>
+      <w:r>
+        <w:t xml:space="preserve"> pav.</w:t>
+      </w:r>
+      <w:r>
+        <w:t xml:space="preserve"> Pavykęs testas</w:t>
+      </w:r>
+    </w:p>
+    <w:p>
+      <w:pPr>
+        <w:keepNext/>
         <w:tabs>
           <w:tab w:val="left" w:pos="1410"/>
         </w:tabs>
+        <w:jc w:val="center"/>
       </w:pPr>
       <w:r>
         <w:rPr>
@@ -1271,6 +1378,35 @@
     </w:p>
     <w:p>
       <w:pPr>
+        <w:pStyle w:val="Caption"/>
+      </w:pPr>
+      <w:r>
+        <w:fldChar w:fldCharType="begin"/>
+      </w:r>
+      <w:r>
+        <w:instrText xml:space="preserve"> SEQ pav. \* ARABIC </w:instrText>
+      </w:r>
+      <w:r>
+        <w:fldChar w:fldCharType="separate"/>
+      </w:r>
+      <w:r>
+        <w:rPr>
+          <w:noProof/>
+        </w:rPr>
+        <w:t>5</w:t>
+      </w:r>
+      <w:r>
+        <w:fldChar w:fldCharType="end"/>
+      </w:r>
+      <w:r>
+        <w:t xml:space="preserve"> pav.</w:t>
+      </w:r>
+      <w:r>
+        <w:t xml:space="preserve"> Nepavykęs testas</w:t>
+      </w:r>
+    </w:p>
+    <w:p>
+      <w:pPr>
         <w:tabs>
           <w:tab w:val="left" w:pos="1410"/>
         </w:tabs>
@@ -1296,10 +1432,33 @@
     </w:p>
     <w:p>
       <w:r>
-        <w:t>Sadas</w:t>
-      </w:r>
-    </w:p>
-    <w:p>
+        <w:t>Toliau programa sutvarkyta taip</w:t>
+      </w:r>
+      <w:r>
+        <w:t>,</w:t>
+      </w:r>
+      <w:r>
+        <w:t xml:space="preserve"> kad tiktų eksportuoti į testStand aplinką</w:t>
+      </w:r>
+      <w:r>
+        <w:t>.</w:t>
+      </w:r>
+    </w:p>
+    <w:p>
+      <w:pPr>
+        <w:tabs>
+          <w:tab w:val="left" w:pos="2782"/>
+        </w:tabs>
+      </w:pPr>
+      <w:r>
+        <w:tab/>
+      </w:r>
+    </w:p>
+    <w:p>
+      <w:pPr>
+        <w:keepNext/>
+        <w:jc w:val="center"/>
+      </w:pPr>
       <w:r>
         <w:rPr>
           <w:noProof/>
@@ -1342,6 +1501,32 @@
         </w:drawing>
       </w:r>
     </w:p>
+    <w:p>
+      <w:pPr>
+        <w:pStyle w:val="Caption"/>
+      </w:pPr>
+      <w:r>
+        <w:fldChar w:fldCharType="begin"/>
+      </w:r>
+      <w:r>
+        <w:instrText xml:space="preserve"> SEQ pav. \* ARABIC </w:instrText>
+      </w:r>
+      <w:r>
+        <w:fldChar w:fldCharType="separate"/>
+      </w:r>
+      <w:r>
+        <w:rPr>
+          <w:noProof/>
+        </w:rPr>
+        <w:t>6</w:t>
+      </w:r>
+      <w:r>
+        <w:fldChar w:fldCharType="end"/>
+      </w:r>
+      <w:r>
+        <w:t xml:space="preserve"> pav. Programos langas</w:t>
+      </w:r>
+    </w:p>
     <w:p/>
     <w:p>
       <w:pPr>
@@ -1356,29 +1541,23 @@
     </w:p>
     <w:p>
       <w:r>
-        <w:t>Asdsa</w:t>
-      </w:r>
-    </w:p>
-    <w:p>
-      <w:r>
-        <w:t>Asd</w:t>
-      </w:r>
-    </w:p>
-    <w:p>
-      <w:r>
-        <w:t>A</w:t>
-      </w:r>
-    </w:p>
-    <w:p>
+        <w:t>Sukurtas LabView modelis buvo įtrauktas į TestStand programos testą kaip Pass/Fail testas.</w:t>
+      </w:r>
+    </w:p>
+    <w:p/>
+    <w:p>
+      <w:pPr>
+        <w:keepNext/>
+        <w:jc w:val="center"/>
+      </w:pPr>
       <w:r>
         <w:rPr>
           <w:noProof/>
         </w:rPr>
-        <w:lastRenderedPageBreak/>
         <w:drawing>
-          <wp:inline distT="0" distB="0" distL="0" distR="0" wp14:anchorId="3A0350AA" wp14:editId="5B34BA2C">
-            <wp:extent cx="6120130" cy="4643755"/>
-            <wp:effectExtent l="0" t="0" r="0" b="4445"/>
+          <wp:inline distT="0" distB="0" distL="0" distR="0" wp14:anchorId="3A0350AA" wp14:editId="55A9258B">
+            <wp:extent cx="4899804" cy="3717812"/>
+            <wp:effectExtent l="0" t="0" r="0" b="0"/>
             <wp:docPr id="1010440665" name="Picture 1"/>
             <wp:cNvGraphicFramePr>
               <a:graphicFrameLocks xmlns:a="http://schemas.openxmlformats.org/drawingml/2006/main" noChangeAspect="1"/>
@@ -1399,7 +1578,7 @@
                   <pic:spPr>
                     <a:xfrm>
                       <a:off x="0" y="0"/>
-                      <a:ext cx="6120130" cy="4643755"/>
+                      <a:ext cx="4917446" cy="3731198"/>
                     </a:xfrm>
                     <a:prstGeom prst="rect">
                       <a:avLst/>
@@ -1412,17 +1591,46 @@
         </w:drawing>
       </w:r>
     </w:p>
-    <w:p/>
-    <w:p>
+    <w:p>
+      <w:pPr>
+        <w:pStyle w:val="Caption"/>
+      </w:pPr>
+      <w:r>
+        <w:fldChar w:fldCharType="begin"/>
+      </w:r>
+      <w:r>
+        <w:instrText xml:space="preserve"> SEQ pav. \* ARABIC </w:instrText>
+      </w:r>
+      <w:r>
+        <w:fldChar w:fldCharType="separate"/>
+      </w:r>
+      <w:r>
+        <w:rPr>
+          <w:noProof/>
+        </w:rPr>
+        <w:t>7</w:t>
+      </w:r>
+      <w:r>
+        <w:fldChar w:fldCharType="end"/>
+      </w:r>
+      <w:r>
+        <w:t xml:space="preserve"> pav. Įtrauktas LabView modelis</w:t>
+      </w:r>
+    </w:p>
+    <w:p>
+      <w:pPr>
+        <w:keepNext/>
+        <w:jc w:val="center"/>
+      </w:pPr>
       <w:r>
         <w:rPr>
           <w:noProof/>
         </w:rPr>
         <w:lastRenderedPageBreak/>
         <w:drawing>
-          <wp:inline distT="0" distB="0" distL="0" distR="0" wp14:anchorId="16310F68" wp14:editId="5D649C90">
-            <wp:extent cx="6120130" cy="5787390"/>
-            <wp:effectExtent l="0" t="0" r="0" b="3810"/>
+          <wp:inline distT="0" distB="0" distL="0" distR="0" wp14:anchorId="16310F68" wp14:editId="325F27E9">
+            <wp:extent cx="5003321" cy="4731300"/>
+            <wp:effectExtent l="0" t="0" r="6985" b="0"/>
             <wp:docPr id="1752832583" name="Picture 1"/>
             <wp:cNvGraphicFramePr>
               <a:graphicFrameLocks xmlns:a="http://schemas.openxmlformats.org/drawingml/2006/main" noChangeAspect="1"/>
@@ -1443,7 +1651,7 @@
                   <pic:spPr>
                     <a:xfrm>
                       <a:off x="0" y="0"/>
-                      <a:ext cx="6120130" cy="5787390"/>
+                      <a:ext cx="5010381" cy="4737976"/>
                     </a:xfrm>
                     <a:prstGeom prst="rect">
                       <a:avLst/>
@@ -1456,34 +1664,66 @@
         </w:drawing>
       </w:r>
     </w:p>
-    <w:p/>
-    <w:p/>
-    <w:p>
-      <w:pPr>
-        <w:pStyle w:val="Heading2"/>
-      </w:pPr>
-      <w:r>
-        <w:t>dažnių diapazono matavimu</w:t>
-      </w:r>
-    </w:p>
-    <w:p>
-      <w:pPr>
-        <w:pStyle w:val="Tekstas"/>
-      </w:pPr>
-      <w:r>
-        <w:t>AWS</w:t>
-      </w:r>
-    </w:p>
-    <w:p>
+    <w:p>
+      <w:pPr>
+        <w:pStyle w:val="Caption"/>
+      </w:pPr>
+      <w:r>
+        <w:fldChar w:fldCharType="begin"/>
+      </w:r>
+      <w:r>
+        <w:instrText xml:space="preserve"> SEQ pav. \* ARABIC </w:instrText>
+      </w:r>
+      <w:r>
+        <w:fldChar w:fldCharType="separate"/>
+      </w:r>
       <w:r>
         <w:rPr>
           <w:noProof/>
         </w:rPr>
+        <w:t>8</w:t>
+      </w:r>
+      <w:r>
+        <w:fldChar w:fldCharType="end"/>
+      </w:r>
+      <w:r>
+        <w:t xml:space="preserve"> pav. Sėkmingas testo veikimas</w:t>
+      </w:r>
+    </w:p>
+    <w:p/>
+    <w:p/>
+    <w:p>
+      <w:pPr>
+        <w:pStyle w:val="Heading2"/>
+      </w:pPr>
+      <w:r>
         <w:lastRenderedPageBreak/>
+        <w:t>dažnių diapazono matavimu</w:t>
+      </w:r>
+    </w:p>
+    <w:p>
+      <w:pPr>
+        <w:pStyle w:val="Tekstas"/>
+        <w:keepNext/>
+      </w:pPr>
+      <w:r>
+        <w:t>LabView programoje buvo atlikti pakeitimai leidžiantys matuoti dažnį ar jis yra tinkamuose rėžiuose.</w:t>
+      </w:r>
+    </w:p>
+    <w:p>
+      <w:pPr>
+        <w:pStyle w:val="Tekstas"/>
+        <w:keepNext/>
+        <w:jc w:val="center"/>
+      </w:pPr>
+      <w:r>
+        <w:rPr>
+          <w:noProof/>
+        </w:rPr>
         <w:drawing>
-          <wp:inline distT="0" distB="0" distL="0" distR="0" wp14:anchorId="09871206" wp14:editId="703E48D0">
-            <wp:extent cx="6120130" cy="5977890"/>
-            <wp:effectExtent l="0" t="0" r="0" b="3810"/>
+          <wp:inline distT="0" distB="0" distL="0" distR="0" wp14:anchorId="09871206" wp14:editId="5B189DD3">
+            <wp:extent cx="5451566" cy="5324864"/>
+            <wp:effectExtent l="0" t="0" r="0" b="9525"/>
             <wp:docPr id="1356267021" name="Picture 1"/>
             <wp:cNvGraphicFramePr>
               <a:graphicFrameLocks xmlns:a="http://schemas.openxmlformats.org/drawingml/2006/main" noChangeAspect="1"/>
@@ -1504,7 +1744,7 @@
                   <pic:spPr>
                     <a:xfrm>
                       <a:off x="0" y="0"/>
-                      <a:ext cx="6120130" cy="5977890"/>
+                      <a:ext cx="5457088" cy="5330257"/>
                     </a:xfrm>
                     <a:prstGeom prst="rect">
                       <a:avLst/>
@@ -1518,15 +1758,42 @@
       </w:r>
     </w:p>
     <w:p>
-      <w:r>
-        <w:t>QA</w:t>
-      </w:r>
-    </w:p>
-    <w:p>
+      <w:pPr>
+        <w:pStyle w:val="Caption"/>
+      </w:pPr>
+      <w:r>
+        <w:fldChar w:fldCharType="begin"/>
+      </w:r>
+      <w:r>
+        <w:instrText xml:space="preserve"> SEQ pav. \* ARABIC </w:instrText>
+      </w:r>
+      <w:r>
+        <w:fldChar w:fldCharType="separate"/>
+      </w:r>
       <w:r>
         <w:rPr>
           <w:noProof/>
         </w:rPr>
+        <w:t>9</w:t>
+      </w:r>
+      <w:r>
+        <w:fldChar w:fldCharType="end"/>
+      </w:r>
+      <w:r>
+        <w:t xml:space="preserve"> pav. LabView programa dažniui ir amplitudei testuoti</w:t>
+      </w:r>
+    </w:p>
+    <w:p/>
+    <w:p>
+      <w:pPr>
+        <w:keepNext/>
+        <w:jc w:val="center"/>
+      </w:pPr>
+      <w:r>
+        <w:rPr>
+          <w:noProof/>
+        </w:rPr>
+        <w:lastRenderedPageBreak/>
         <w:drawing>
           <wp:inline distT="0" distB="0" distL="0" distR="0" wp14:anchorId="2C94C853" wp14:editId="6566BDD7">
             <wp:extent cx="6120130" cy="2997835"/>
@@ -1564,14 +1831,47 @@
         </w:drawing>
       </w:r>
     </w:p>
+    <w:p>
+      <w:pPr>
+        <w:pStyle w:val="Caption"/>
+      </w:pPr>
+      <w:r>
+        <w:fldChar w:fldCharType="begin"/>
+      </w:r>
+      <w:r>
+        <w:instrText xml:space="preserve"> SEQ pav. \* ARABIC </w:instrText>
+      </w:r>
+      <w:r>
+        <w:fldChar w:fldCharType="separate"/>
+      </w:r>
+      <w:r>
+        <w:rPr>
+          <w:noProof/>
+        </w:rPr>
+        <w:t>10</w:t>
+      </w:r>
+      <w:r>
+        <w:fldChar w:fldCharType="end"/>
+      </w:r>
+      <w:r>
+        <w:t xml:space="preserve"> pav. Programos dažnio ribų nustatymai</w:t>
+      </w:r>
+    </w:p>
     <w:p/>
+    <w:p>
+      <w:r>
+        <w:t>Atlikus šiuos pakeitimus TestStand aplinkoje testų rezultatai dabar priklausė netik nuo amplitudės, bet ir nuo dažnio</w:t>
+      </w:r>
+      <w:r>
+        <w:t>.</w:t>
+      </w:r>
+    </w:p>
     <w:p/>
     <w:p>
-      <w:r>
-        <w:t>Rezultatas</w:t>
-      </w:r>
-    </w:p>
-    <w:p>
+      <w:pPr>
+        <w:keepNext/>
+        <w:jc w:val="center"/>
+      </w:pPr>
       <w:r>
         <w:rPr>
           <w:noProof/>
@@ -1613,12 +1913,43 @@
         </w:drawing>
       </w:r>
     </w:p>
-    <w:p/>
-    <w:p>
+    <w:p>
+      <w:pPr>
+        <w:pStyle w:val="Caption"/>
+      </w:pPr>
+      <w:r>
+        <w:fldChar w:fldCharType="begin"/>
+      </w:r>
+      <w:r>
+        <w:instrText xml:space="preserve"> SEQ pav. \* ARABIC </w:instrText>
+      </w:r>
+      <w:r>
+        <w:fldChar w:fldCharType="separate"/>
+      </w:r>
       <w:r>
         <w:rPr>
           <w:noProof/>
         </w:rPr>
+        <w:t>11</w:t>
+      </w:r>
+      <w:r>
+        <w:fldChar w:fldCharType="end"/>
+      </w:r>
+      <w:r>
+        <w:t xml:space="preserve"> pav. Pavykęs amplitudės ir dažnio testas</w:t>
+      </w:r>
+    </w:p>
+    <w:p/>
+    <w:p>
+      <w:pPr>
+        <w:keepNext/>
+        <w:jc w:val="center"/>
+      </w:pPr>
+      <w:r>
+        <w:rPr>
+          <w:noProof/>
+        </w:rPr>
+        <w:lastRenderedPageBreak/>
         <w:drawing>
           <wp:inline distT="0" distB="0" distL="0" distR="0" wp14:anchorId="2AB709BF" wp14:editId="12A907D3">
             <wp:extent cx="6120130" cy="2962910"/>
@@ -1656,34 +1987,84 @@
         </w:drawing>
       </w:r>
     </w:p>
-    <w:p/>
-    <w:p/>
-    <w:p>
-      <w:pPr>
-        <w:pStyle w:val="Heading2"/>
-      </w:pPr>
-      <w:r>
-        <w:t>testui signalą iš kompiuterio mikrofono įėjimo</w:t>
-      </w:r>
-    </w:p>
-    <w:p>
-      <w:pPr>
-        <w:pStyle w:val="Tekstas"/>
-      </w:pPr>
-      <w:r>
-        <w:t>asd</w:t>
-      </w:r>
-    </w:p>
-    <w:p>
+    <w:p>
+      <w:pPr>
+        <w:pStyle w:val="Caption"/>
+      </w:pPr>
+      <w:r>
+        <w:fldChar w:fldCharType="begin"/>
+      </w:r>
+      <w:r>
+        <w:instrText xml:space="preserve"> SEQ pav. \* ARABIC </w:instrText>
+      </w:r>
+      <w:r>
+        <w:fldChar w:fldCharType="separate"/>
+      </w:r>
       <w:r>
         <w:rPr>
           <w:noProof/>
         </w:rPr>
-        <w:lastRenderedPageBreak/>
+        <w:t>12</w:t>
+      </w:r>
+      <w:r>
+        <w:fldChar w:fldCharType="end"/>
+      </w:r>
+      <w:r>
+        <w:t xml:space="preserve"> pav. Nep</w:t>
+      </w:r>
+      <w:r>
+        <w:t>avykęs amplitudės ir dažnio testas</w:t>
+      </w:r>
+    </w:p>
+    <w:p/>
+    <w:p/>
+    <w:p>
+      <w:pPr>
+        <w:pStyle w:val="Heading2"/>
+      </w:pPr>
+      <w:r>
+        <w:t>T</w:t>
+      </w:r>
+      <w:r>
+        <w:t>est</w:t>
+      </w:r>
+      <w:r>
+        <w:t>as</w:t>
+      </w:r>
+      <w:r>
+        <w:t xml:space="preserve"> signal</w:t>
+      </w:r>
+      <w:r>
+        <w:t xml:space="preserve">o </w:t>
+      </w:r>
+      <w:r>
+        <w:t>iš kompiuterio mikrofono įėjim</w:t>
+      </w:r>
+      <w:r>
+        <w:t>ui</w:t>
+      </w:r>
+    </w:p>
+    <w:p>
+      <w:pPr>
+        <w:pStyle w:val="Tekstas"/>
+      </w:pPr>
+      <w:r>
+        <w:t>Kompiuterio miktofonas buvo pridėtas su šiais parametrais: 2 kanalai, 16 bitų resoliucija ir 48kHz diskretizavimo dažnis.</w:t>
+      </w:r>
+    </w:p>
+    <w:p>
+      <w:pPr>
+        <w:keepNext/>
+        <w:jc w:val="center"/>
+      </w:pPr>
+      <w:r>
+        <w:rPr>
+          <w:noProof/>
+        </w:rPr>
         <w:drawing>
-          <wp:inline distT="0" distB="0" distL="0" distR="0" wp14:anchorId="65AF5EA0" wp14:editId="13CE05CE">
-            <wp:extent cx="4972050" cy="4429125"/>
-            <wp:effectExtent l="0" t="0" r="0" b="9525"/>
+          <wp:inline distT="0" distB="0" distL="0" distR="0" wp14:anchorId="65AF5EA0" wp14:editId="527B1DF4">
+            <wp:extent cx="4356157" cy="3880485"/>
+            <wp:effectExtent l="0" t="0" r="6350" b="5715"/>
             <wp:docPr id="1953128674" name="Picture 1"/>
             <wp:cNvGraphicFramePr>
               <a:graphicFrameLocks xmlns:a="http://schemas.openxmlformats.org/drawingml/2006/main" noChangeAspect="1"/>
@@ -1704,7 +2085,7 @@
                   <pic:spPr>
                     <a:xfrm>
                       <a:off x="0" y="0"/>
-                      <a:ext cx="4972050" cy="4429125"/>
+                      <a:ext cx="4358188" cy="3882294"/>
                     </a:xfrm>
                     <a:prstGeom prst="rect">
                       <a:avLst/>
@@ -1717,16 +2098,54 @@
         </w:drawing>
       </w:r>
     </w:p>
+    <w:p>
+      <w:pPr>
+        <w:pStyle w:val="Caption"/>
+      </w:pPr>
+      <w:r>
+        <w:fldChar w:fldCharType="begin"/>
+      </w:r>
+      <w:r>
+        <w:instrText xml:space="preserve"> SEQ pav. \* ARABIC </w:instrText>
+      </w:r>
+      <w:r>
+        <w:fldChar w:fldCharType="separate"/>
+      </w:r>
+      <w:r>
+        <w:rPr>
+          <w:noProof/>
+        </w:rPr>
+        <w:t>13</w:t>
+      </w:r>
+      <w:r>
+        <w:fldChar w:fldCharType="end"/>
+      </w:r>
+      <w:r>
+        <w:t xml:space="preserve"> pav. Mikrofono parametrai</w:t>
+      </w:r>
+    </w:p>
     <w:p/>
+    <w:p>
+      <w:r>
+        <w:lastRenderedPageBreak/>
+        <w:t>Buvo i</w:t>
+      </w:r>
+      <w:r>
+        <w:t>š</w:t>
+      </w:r>
+      <w:r>
+        <w:t>bandyta muzika</w:t>
+      </w:r>
+      <w:r>
+        <w:t xml:space="preserve"> ir sirenos signalas kaip mikrofono įvestis.</w:t>
+      </w:r>
+    </w:p>
     <w:p/>
-    <w:p/>
-    <w:p/>
-    <w:p>
-      <w:r>
-        <w:t>Buvo isbandyta muzika:</w:t>
-      </w:r>
-    </w:p>
-    <w:p>
+    <w:p>
+      <w:pPr>
+        <w:keepNext/>
+        <w:jc w:val="center"/>
+      </w:pPr>
       <w:r>
         <w:rPr>
           <w:noProof/>
@@ -1768,21 +2187,42 @@
         </w:drawing>
       </w:r>
     </w:p>
-    <w:p/>
-    <w:p/>
-    <w:p/>
-    <w:p>
-      <w:r>
-        <w:t>Sirenos signalas</w:t>
-      </w:r>
-    </w:p>
-    <w:p/>
-    <w:p>
+    <w:p>
+      <w:pPr>
+        <w:pStyle w:val="Caption"/>
+      </w:pPr>
+      <w:r>
+        <w:fldChar w:fldCharType="begin"/>
+      </w:r>
+      <w:r>
+        <w:instrText xml:space="preserve"> SEQ pav. \* ARABIC </w:instrText>
+      </w:r>
+      <w:r>
+        <w:fldChar w:fldCharType="separate"/>
+      </w:r>
       <w:r>
         <w:rPr>
           <w:noProof/>
         </w:rPr>
-        <w:lastRenderedPageBreak/>
+        <w:t>14</w:t>
+      </w:r>
+      <w:r>
+        <w:fldChar w:fldCharType="end"/>
+      </w:r>
+      <w:r>
+        <w:t xml:space="preserve"> pav. Muzikos signalo įvestis</w:t>
+      </w:r>
+    </w:p>
+    <w:p/>
+    <w:p>
+      <w:pPr>
+        <w:keepNext/>
+        <w:jc w:val="center"/>
+      </w:pPr>
+      <w:r>
+        <w:rPr>
+          <w:noProof/>
+        </w:rPr>
         <w:drawing>
           <wp:inline distT="0" distB="0" distL="0" distR="0" wp14:anchorId="02CAF9A8" wp14:editId="2568D4A6">
             <wp:extent cx="6120130" cy="2576830"/>
@@ -1822,6 +2262,32 @@
     </w:p>
     <w:p>
       <w:pPr>
+        <w:pStyle w:val="Caption"/>
+      </w:pPr>
+      <w:r>
+        <w:fldChar w:fldCharType="begin"/>
+      </w:r>
+      <w:r>
+        <w:instrText xml:space="preserve"> SEQ pav. \* ARABIC </w:instrText>
+      </w:r>
+      <w:r>
+        <w:fldChar w:fldCharType="separate"/>
+      </w:r>
+      <w:r>
+        <w:rPr>
+          <w:noProof/>
+        </w:rPr>
+        <w:t>15</w:t>
+      </w:r>
+      <w:r>
+        <w:fldChar w:fldCharType="end"/>
+      </w:r>
+      <w:r>
+        <w:t xml:space="preserve"> pav. Sirenos signalo įvestis</w:t>
+      </w:r>
+    </w:p>
+    <w:p>
+      <w:pPr>
         <w:pStyle w:val="Antratbenr"/>
       </w:pPr>
       <w:bookmarkStart w:id="14" w:name="_Toc151503312"/>
@@ -1848,7 +2314,19 @@
       <w:bookmarkStart w:id="17" w:name="_Toc503651315"/>
       <w:bookmarkStart w:id="18" w:name="_Toc505346891"/>
       <w:r>
-        <w:t xml:space="preserve">Susipažinome </w:t>
+        <w:t>Darbe s</w:t>
+      </w:r>
+      <w:r>
+        <w:t>usipažin</w:t>
+      </w:r>
+      <w:r>
+        <w:t>ta</w:t>
+      </w:r>
+      <w:r>
+        <w:t xml:space="preserve"> </w:t>
+      </w:r>
+      <w:r>
+        <w:t>su LabView programos veikimu ir modelių eksportavimu į TestStand aplinką.</w:t>
       </w:r>
     </w:p>
     <w:bookmarkEnd w:id="15"/>
@@ -1864,7 +2342,7 @@
         </w:numPr>
       </w:pPr>
       <w:r>
-        <w:t xml:space="preserve">Darbo metu </w:t>
+        <w:t>Buvo sukurti signalo amplitudės ir dažnio testai, kurie tikriną ar įėjimo signalas yra nustatytuose rėžiuose.</w:t>
       </w:r>
     </w:p>
     <w:p>
@@ -1876,7 +2354,7 @@
         </w:numPr>
       </w:pPr>
       <w:r>
-        <w:t>Sudarėme naują „</w:t>
+        <w:t>Sukurta LabView programa buvo modifikuota taip, kad įvesties signalą galima būtų naudoti kompiuterio mikrofoną.</w:t>
       </w:r>
     </w:p>
     <w:sectPr>

</xml_diff>

<commit_message>
chore: add labView report
</commit_message>
<xml_diff>
--- a/Labs/testStand/2-LB/lab2-LabView.docx
+++ b/Labs/testStand/2-LB/lab2-LabView.docx
@@ -109,25 +109,7 @@
           <w:sz w:val="36"/>
           <w:szCs w:val="36"/>
         </w:rPr>
-        <w:t xml:space="preserve">Testo sudarymas </w:t>
-      </w:r>
-      <w:proofErr w:type="spellStart"/>
-      <w:r>
-        <w:rPr>
-          <w:b/>
-          <w:sz w:val="36"/>
-          <w:szCs w:val="36"/>
-        </w:rPr>
-        <w:t>LabVIEW</w:t>
-      </w:r>
-      <w:proofErr w:type="spellEnd"/>
-      <w:r>
-        <w:rPr>
-          <w:b/>
-          <w:sz w:val="36"/>
-          <w:szCs w:val="36"/>
-        </w:rPr>
-        <w:t xml:space="preserve"> aplinkoje</w:t>
+        <w:t>Testo sudarymas LabVIEW aplinkoje</w:t>
       </w:r>
     </w:p>
     <w:p>
@@ -762,7 +744,7 @@
           <w:rPr>
             <w:webHidden/>
           </w:rPr>
-          <w:t>15</w:t>
+          <w:t>13</w:t>
         </w:r>
         <w:r>
           <w:rPr>
@@ -834,15 +816,7 @@
         <w:t xml:space="preserve"> s</w:t>
       </w:r>
       <w:r>
-        <w:t xml:space="preserve">usipažinti su </w:t>
-      </w:r>
-      <w:proofErr w:type="spellStart"/>
-      <w:r>
-        <w:t>LabView</w:t>
-      </w:r>
-      <w:proofErr w:type="spellEnd"/>
-      <w:r>
-        <w:t xml:space="preserve"> aplinkos galimybėmis projektuojant automatizuotus elektroninės įrangos testus.</w:t>
+        <w:t>usipažinti su LabView aplinkos galimybėmis projektuojant automatizuotus elektroninės įrangos testus.</w:t>
       </w:r>
       <w:r>
         <w:t xml:space="preserve"> </w:t>
@@ -896,52 +870,26 @@
         <w:rPr>
           <w:i/>
         </w:rPr>
-        <w:t xml:space="preserve">Tone </w:t>
-      </w:r>
-      <w:proofErr w:type="spellStart"/>
-      <w:r>
-        <w:rPr>
-          <w:i/>
-        </w:rPr>
-        <w:t>Measurements</w:t>
-      </w:r>
-      <w:proofErr w:type="spellEnd"/>
+        <w:t>Tone Measurements</w:t>
+      </w:r>
       <w:r>
         <w:t xml:space="preserve"> bloko </w:t>
       </w:r>
-      <w:proofErr w:type="spellStart"/>
       <w:r>
         <w:rPr>
           <w:i/>
         </w:rPr>
         <w:t>Properties</w:t>
       </w:r>
-      <w:proofErr w:type="spellEnd"/>
       <w:r>
         <w:t xml:space="preserve">. Dviem testo reikšmėms išvesti įterpkite „loginį IR“ prieš LED indikatorių – jis randamas </w:t>
       </w:r>
-      <w:proofErr w:type="spellStart"/>
       <w:r>
         <w:rPr>
           <w:i/>
         </w:rPr>
-        <w:t>Boolean</w:t>
-      </w:r>
-      <w:proofErr w:type="spellEnd"/>
-      <w:r>
-        <w:rPr>
-          <w:i/>
-        </w:rPr>
-        <w:t xml:space="preserve"> - &gt; </w:t>
-      </w:r>
-      <w:proofErr w:type="spellStart"/>
-      <w:r>
-        <w:rPr>
-          <w:i/>
-        </w:rPr>
-        <w:t>And</w:t>
-      </w:r>
-      <w:proofErr w:type="spellEnd"/>
+        <w:t>Boolean - &gt; And</w:t>
+      </w:r>
       <w:r>
         <w:t>).</w:t>
       </w:r>
@@ -962,44 +910,8 @@
         <w:rPr>
           <w:i/>
         </w:rPr>
-        <w:t xml:space="preserve">Express -&gt; </w:t>
-      </w:r>
-      <w:proofErr w:type="spellStart"/>
-      <w:r>
-        <w:rPr>
-          <w:i/>
-        </w:rPr>
-        <w:t>Input</w:t>
-      </w:r>
-      <w:proofErr w:type="spellEnd"/>
-      <w:r>
-        <w:rPr>
-          <w:i/>
-        </w:rPr>
-        <w:t xml:space="preserve"> -&gt; </w:t>
-      </w:r>
-      <w:proofErr w:type="spellStart"/>
-      <w:r>
-        <w:rPr>
-          <w:i/>
-        </w:rPr>
-        <w:t>Acquire</w:t>
-      </w:r>
-      <w:proofErr w:type="spellEnd"/>
-      <w:r>
-        <w:rPr>
-          <w:i/>
-        </w:rPr>
-        <w:t xml:space="preserve"> </w:t>
-      </w:r>
-      <w:proofErr w:type="spellStart"/>
-      <w:r>
-        <w:rPr>
-          <w:i/>
-        </w:rPr>
-        <w:t>Sound</w:t>
-      </w:r>
-      <w:proofErr w:type="spellEnd"/>
+        <w:t>Express -&gt; Input -&gt; Acquire Sound</w:t>
+      </w:r>
       <w:r>
         <w:t>).</w:t>
       </w:r>
@@ -1051,15 +963,7 @@
         <w:pStyle w:val="Tekstas"/>
       </w:pPr>
       <w:r>
-        <w:t xml:space="preserve">Naudojantis laboratorinio darbo aprašu buvo sukurta </w:t>
-      </w:r>
-      <w:proofErr w:type="spellStart"/>
-      <w:r>
-        <w:t>labView</w:t>
-      </w:r>
-      <w:proofErr w:type="spellEnd"/>
-      <w:r>
-        <w:t xml:space="preserve"> programa.</w:t>
+        <w:t>Naudojantis laboratorinio darbo aprašu buvo sukurta labView programa.</w:t>
       </w:r>
     </w:p>
     <w:p>
@@ -1237,23 +1141,7 @@
       </w:pPr>
       <w:r>
         <w:lastRenderedPageBreak/>
-        <w:t>Signalo ribinių reikšmių testas (</w:t>
-      </w:r>
-      <w:proofErr w:type="spellStart"/>
-      <w:r>
-        <w:t>Limit</w:t>
-      </w:r>
-      <w:proofErr w:type="spellEnd"/>
-      <w:r>
-        <w:t xml:space="preserve"> </w:t>
-      </w:r>
-      <w:proofErr w:type="spellStart"/>
-      <w:r>
-        <w:t>Test</w:t>
-      </w:r>
-      <w:proofErr w:type="spellEnd"/>
-      <w:r>
-        <w:t>)</w:t>
+        <w:t>Signalo ribinių reikšmių testas (Limit Test)</w:t>
       </w:r>
     </w:p>
     <w:p>
@@ -1331,15 +1219,7 @@
         <w:fldChar w:fldCharType="end"/>
       </w:r>
       <w:r>
-        <w:t xml:space="preserve"> pav. </w:t>
-      </w:r>
-      <w:proofErr w:type="spellStart"/>
-      <w:r>
-        <w:t>LabView</w:t>
-      </w:r>
-      <w:proofErr w:type="spellEnd"/>
-      <w:r>
-        <w:t xml:space="preserve"> programa su rėžių tikrinimu</w:t>
+        <w:t xml:space="preserve"> pav. LabView programa su rėžių tikrinimu</w:t>
       </w:r>
     </w:p>
     <w:p/>
@@ -1544,15 +1424,7 @@
         </w:rPr>
       </w:pPr>
       <w:r>
-        <w:t xml:space="preserve">Parengimas </w:t>
-      </w:r>
-      <w:proofErr w:type="spellStart"/>
-      <w:r>
-        <w:t>TestStand</w:t>
-      </w:r>
-      <w:proofErr w:type="spellEnd"/>
-      <w:r>
-        <w:t xml:space="preserve"> aplinkai</w:t>
+        <w:t>Parengimas TestStand aplinkai</w:t>
       </w:r>
     </w:p>
     <w:p>
@@ -1565,16 +1437,11 @@
       <w:r>
         <w:t xml:space="preserve"> kad tiktų eksportuoti į </w:t>
       </w:r>
-      <w:proofErr w:type="spellStart"/>
       <w:r>
         <w:t>T</w:t>
       </w:r>
       <w:r>
-        <w:t>estStand</w:t>
-      </w:r>
-      <w:proofErr w:type="spellEnd"/>
-      <w:r>
-        <w:t xml:space="preserve"> aplinką</w:t>
+        <w:t>estStand aplinką</w:t>
       </w:r>
       <w:r>
         <w:t>.</w:t>
@@ -1671,58 +1538,13 @@
           <w:szCs w:val="22"/>
         </w:rPr>
       </w:pPr>
-      <w:proofErr w:type="spellStart"/>
-      <w:r>
-        <w:t>LabView</w:t>
-      </w:r>
-      <w:proofErr w:type="spellEnd"/>
-      <w:r>
-        <w:t xml:space="preserve"> testo įtraukimas į </w:t>
-      </w:r>
-      <w:proofErr w:type="spellStart"/>
-      <w:r>
-        <w:t>TestStand</w:t>
-      </w:r>
-      <w:proofErr w:type="spellEnd"/>
-      <w:r>
-        <w:t xml:space="preserve"> testavimo seką</w:t>
-      </w:r>
-    </w:p>
-    <w:p>
-      <w:r>
-        <w:t xml:space="preserve">Sukurtas </w:t>
-      </w:r>
-      <w:proofErr w:type="spellStart"/>
-      <w:r>
-        <w:t>LabView</w:t>
-      </w:r>
-      <w:proofErr w:type="spellEnd"/>
-      <w:r>
-        <w:t xml:space="preserve"> modelis buvo įtrauktas į </w:t>
-      </w:r>
-      <w:proofErr w:type="spellStart"/>
-      <w:r>
-        <w:t>TestStand</w:t>
-      </w:r>
-      <w:proofErr w:type="spellEnd"/>
-      <w:r>
-        <w:t xml:space="preserve"> programos testą kaip </w:t>
-      </w:r>
-      <w:proofErr w:type="spellStart"/>
-      <w:r>
-        <w:t>Pass</w:t>
-      </w:r>
-      <w:proofErr w:type="spellEnd"/>
-      <w:r>
-        <w:t>/</w:t>
-      </w:r>
-      <w:proofErr w:type="spellStart"/>
-      <w:r>
-        <w:t>Fail</w:t>
-      </w:r>
-      <w:proofErr w:type="spellEnd"/>
-      <w:r>
-        <w:t xml:space="preserve"> testas.</w:t>
+      <w:r>
+        <w:t>LabView testo įtraukimas į TestStand testavimo seką</w:t>
+      </w:r>
+    </w:p>
+    <w:p>
+      <w:r>
+        <w:t>Sukurtas LabView modelis buvo įtrauktas į TestStand programos testą kaip Pass/Fail testas.</w:t>
       </w:r>
     </w:p>
     <w:p/>
@@ -1795,15 +1617,7 @@
         <w:fldChar w:fldCharType="end"/>
       </w:r>
       <w:r>
-        <w:t xml:space="preserve"> pav. Įtrauktas </w:t>
-      </w:r>
-      <w:proofErr w:type="spellStart"/>
-      <w:r>
-        <w:t>LabView</w:t>
-      </w:r>
-      <w:proofErr w:type="spellEnd"/>
-      <w:r>
-        <w:t xml:space="preserve"> modelis</w:t>
+        <w:t xml:space="preserve"> pav. Įtrauktas LabView modelis</w:t>
       </w:r>
     </w:p>
     <w:p>
@@ -1895,13 +1709,8 @@
         <w:pStyle w:val="Tekstas"/>
         <w:keepNext/>
       </w:pPr>
-      <w:proofErr w:type="spellStart"/>
-      <w:r>
-        <w:t>LabView</w:t>
-      </w:r>
-      <w:proofErr w:type="spellEnd"/>
-      <w:r>
-        <w:t xml:space="preserve"> programoje buvo atlikti pakeitimai leidžiantys matuoti dažnį ar jis yra tinkamuose rėžiuose.</w:t>
+      <w:r>
+        <w:t>LabView programoje buvo atlikti pakeitimai leidžiantys matuoti dažnį ar jis yra tinkamuose rėžiuose.</w:t>
       </w:r>
     </w:p>
     <w:p>
@@ -1974,15 +1783,7 @@
         <w:fldChar w:fldCharType="end"/>
       </w:r>
       <w:r>
-        <w:t xml:space="preserve"> pav. </w:t>
-      </w:r>
-      <w:proofErr w:type="spellStart"/>
-      <w:r>
-        <w:t>LabView</w:t>
-      </w:r>
-      <w:proofErr w:type="spellEnd"/>
-      <w:r>
-        <w:t xml:space="preserve"> programa dažniui ir amplitudei testuoti</w:t>
+        <w:t xml:space="preserve"> pav. LabView programa dažniui ir amplitudei testuoti</w:t>
       </w:r>
     </w:p>
     <w:p/>
@@ -2062,15 +1863,7 @@
     <w:p/>
     <w:p>
       <w:r>
-        <w:t xml:space="preserve">Atlikus šiuos pakeitimus </w:t>
-      </w:r>
-      <w:proofErr w:type="spellStart"/>
-      <w:r>
-        <w:t>TestStand</w:t>
-      </w:r>
-      <w:proofErr w:type="spellEnd"/>
-      <w:r>
-        <w:t xml:space="preserve"> aplinkoje testų rezultatai dabar priklausė netik nuo amplitudės, bet ir nuo dažnio</w:t>
+        <w:t>Atlikus šiuos pakeitimus TestStand aplinkoje testų rezultatai dabar priklausė netik nuo amplitudės, bet ir nuo dažnio</w:t>
       </w:r>
       <w:r>
         <w:t>.</w:t>
@@ -2268,15 +2061,7 @@
         <w:t>rezoliucija</w:t>
       </w:r>
       <w:r>
-        <w:t xml:space="preserve"> ir 48kHz </w:t>
-      </w:r>
-      <w:proofErr w:type="spellStart"/>
-      <w:r>
-        <w:t>diskretizavimo</w:t>
-      </w:r>
-      <w:proofErr w:type="spellEnd"/>
-      <w:r>
-        <w:t xml:space="preserve"> dažnis.</w:t>
+        <w:t xml:space="preserve"> ir 48kHz diskretizavimo dažnis.</w:t>
       </w:r>
     </w:p>
     <w:p>
@@ -2553,23 +2338,7 @@
         <w:t xml:space="preserve"> </w:t>
       </w:r>
       <w:r>
-        <w:t xml:space="preserve">su </w:t>
-      </w:r>
-      <w:proofErr w:type="spellStart"/>
-      <w:r>
-        <w:t>LabView</w:t>
-      </w:r>
-      <w:proofErr w:type="spellEnd"/>
-      <w:r>
-        <w:t xml:space="preserve"> programos veikimu ir modelių eksportavimu į </w:t>
-      </w:r>
-      <w:proofErr w:type="spellStart"/>
-      <w:r>
-        <w:t>TestStand</w:t>
-      </w:r>
-      <w:proofErr w:type="spellEnd"/>
-      <w:r>
-        <w:t xml:space="preserve"> aplinką.</w:t>
+        <w:t>su LabView programos veikimu ir modelių eksportavimu į TestStand aplinką.</w:t>
       </w:r>
     </w:p>
     <w:bookmarkEnd w:id="15"/>
@@ -2597,15 +2366,7 @@
         </w:numPr>
       </w:pPr>
       <w:r>
-        <w:t xml:space="preserve">Sukurta </w:t>
-      </w:r>
-      <w:proofErr w:type="spellStart"/>
-      <w:r>
-        <w:t>LabView</w:t>
-      </w:r>
-      <w:proofErr w:type="spellEnd"/>
-      <w:r>
-        <w:t xml:space="preserve"> programa buvo modifikuota taip, kad įvesties signalą galima būtų naudoti kompiuterio mikrofoną.</w:t>
+        <w:t>Sukurta LabView programa buvo modifikuota taip, kad įvesties signalą galima būtų naudoti kompiuterio mikrofoną.</w:t>
       </w:r>
     </w:p>
     <w:sectPr>
@@ -6104,12 +5865,7 @@
 </file>
 
 <file path=customXml/item3.xml><?xml version="1.0" encoding="utf-8"?>
-<?mso-contentType ?>
-<FormTemplates xmlns="http://schemas.microsoft.com/sharepoint/v3/contenttype/forms">
-  <Display>DocumentLibraryForm</Display>
-  <Edit>DocumentLibraryForm</Edit>
-  <New>DocumentLibraryForm</New>
-</FormTemplates>
+<b:Sources xmlns:b="http://schemas.openxmlformats.org/officeDocument/2006/bibliography" xmlns="http://schemas.openxmlformats.org/officeDocument/2006/bibliography" SelectedStyle="\APASixthEditionOfficeOnline.xsl" StyleName="APA" Version="6"/>
 </file>
 
 <file path=customXml/item4.xml><?xml version="1.0" encoding="utf-8"?>
@@ -6245,7 +6001,12 @@
 </file>
 
 <file path=customXml/item5.xml><?xml version="1.0" encoding="utf-8"?>
-<b:Sources xmlns:b="http://schemas.openxmlformats.org/officeDocument/2006/bibliography" xmlns="http://schemas.openxmlformats.org/officeDocument/2006/bibliography" SelectedStyle="\APASixthEditionOfficeOnline.xsl" StyleName="APA" Version="6"/>
+<?mso-contentType ?>
+<FormTemplates xmlns="http://schemas.microsoft.com/sharepoint/v3/contenttype/forms">
+  <Display>DocumentLibraryForm</Display>
+  <Edit>DocumentLibraryForm</Edit>
+  <New>DocumentLibraryForm</New>
+</FormTemplates>
 </file>
 
 <file path=customXml/itemProps1.xml><?xml version="1.0" encoding="utf-8"?>
@@ -6267,9 +6028,9 @@
 </file>
 
 <file path=customXml/itemProps3.xml><?xml version="1.0" encoding="utf-8"?>
-<ds:datastoreItem xmlns:ds="http://schemas.openxmlformats.org/officeDocument/2006/customXml" ds:itemID="{12483B38-674F-42A8-9E56-0F53EF2A5520}">
+<ds:datastoreItem xmlns:ds="http://schemas.openxmlformats.org/officeDocument/2006/customXml" ds:itemID="{8ACA4D8D-B62F-4091-AED1-18FF0E839F4A}">
   <ds:schemaRefs>
-    <ds:schemaRef ds:uri="http://schemas.microsoft.com/sharepoint/v3/contenttype/forms"/>
+    <ds:schemaRef ds:uri="http://schemas.openxmlformats.org/officeDocument/2006/bibliography"/>
   </ds:schemaRefs>
 </ds:datastoreItem>
 </file>
@@ -6293,9 +6054,9 @@
 </file>
 
 <file path=customXml/itemProps5.xml><?xml version="1.0" encoding="utf-8"?>
-<ds:datastoreItem xmlns:ds="http://schemas.openxmlformats.org/officeDocument/2006/customXml" ds:itemID="{8ACA4D8D-B62F-4091-AED1-18FF0E839F4A}">
+<ds:datastoreItem xmlns:ds="http://schemas.openxmlformats.org/officeDocument/2006/customXml" ds:itemID="{12483B38-674F-42A8-9E56-0F53EF2A5520}">
   <ds:schemaRefs>
-    <ds:schemaRef ds:uri="http://schemas.openxmlformats.org/officeDocument/2006/bibliography"/>
+    <ds:schemaRef ds:uri="http://schemas.microsoft.com/sharepoint/v3/contenttype/forms"/>
   </ds:schemaRefs>
 </ds:datastoreItem>
 </file>
</xml_diff>